<commit_message>
Added a new filter for the archive page and made more reusable components that are used in the Main.py page.
</commit_message>
<xml_diff>
--- a/Resources/Resume Template.docx
+++ b/Resources/Resume Template.docx
@@ -735,7 +735,27 @@
                 <w:sz w:val="22"/>
                 <w:szCs w:val="22"/>
               </w:rPr>
-              <w:t>Cum Laude, GPA 3.6 (2023)</w:t>
+              <w:t>Cum Laude, GPA 3.6 (</w:t>
+            </w:r>
+            <w:r>
+              <w:rPr>
+                <w:rFonts w:cstheme="majorHAnsi"/>
+                <w:i/>
+                <w:iCs/>
+                <w:sz w:val="22"/>
+                <w:szCs w:val="22"/>
+              </w:rPr>
+              <w:t>Aug 2020- May 2023</w:t>
+            </w:r>
+            <w:r>
+              <w:rPr>
+                <w:rFonts w:cstheme="majorHAnsi"/>
+                <w:i/>
+                <w:iCs/>
+                <w:sz w:val="22"/>
+                <w:szCs w:val="22"/>
+              </w:rPr>
+              <w:t>)</w:t>
             </w:r>
           </w:p>
         </w:tc>

</xml_diff>